<commit_message>
This is updated now.
</commit_message>
<xml_diff>
--- a/Males Get Paid More than Females.docx
+++ b/Males Get Paid More than Females.docx
@@ -153,7 +153,23 @@
           <w:sz w:val="24"/>
           <w:szCs w:val="24"/>
         </w:rPr>
-        <w:t xml:space="preserve">The question of whether males and females receive equal pay, even with education and age levels, was answered. Data was given from wageGenderEduAge.csv file and the data were divided into different categories. These categories were: wage, education, age, and gender. Graphs were made to see if there were patterns in the data and from those patterns, the question was answered. </w:t>
+        <w:t xml:space="preserve">The question of whether males and females receive equal pay, </w:t>
+      </w:r>
+      <w:r>
+        <w:rPr>
+          <w:rFonts w:ascii="Times New Roman" w:hAnsi="Times New Roman" w:cs="Times New Roman"/>
+          <w:sz w:val="24"/>
+          <w:szCs w:val="24"/>
+        </w:rPr>
+        <w:t>including the factors of</w:t>
+      </w:r>
+      <w:r>
+        <w:rPr>
+          <w:rFonts w:ascii="Times New Roman" w:hAnsi="Times New Roman" w:cs="Times New Roman"/>
+          <w:sz w:val="24"/>
+          <w:szCs w:val="24"/>
+        </w:rPr>
+        <w:t xml:space="preserve"> education and age levels, was answered. Data was given from wageGenderEduAge.csv file and the data were divided into different categories. The categories were: wage, education, age, and gender. Graphs were made to see if there were patterns in the data and from those patterns, the question was answered. </w:t>
       </w:r>
     </w:p>
     <w:p>
@@ -224,6 +240,7 @@
       <w:r>
         <w:rPr>
           <w:rFonts w:ascii="Times New Roman" w:hAnsi="Times New Roman" w:cs="Times New Roman"/>
+          <w:noProof/>
           <w:sz w:val="24"/>
           <w:szCs w:val="24"/>
         </w:rPr>
@@ -469,6 +486,7 @@
       <w:r>
         <w:rPr>
           <w:rFonts w:ascii="Times New Roman" w:hAnsi="Times New Roman" w:cs="Times New Roman"/>
+          <w:noProof/>
           <w:sz w:val="24"/>
           <w:szCs w:val="24"/>
         </w:rPr>
@@ -583,7 +601,23 @@
           <w:szCs w:val="24"/>
         </w:rPr>
         <w:lastRenderedPageBreak/>
-        <w:t xml:space="preserve">throughout the entire x-axis. Due to this, it can be confirmed that males do get paid more than females. </w:t>
+        <w:t xml:space="preserve">throughout the entire x-axis. </w:t>
+      </w:r>
+      <w:r>
+        <w:rPr>
+          <w:rFonts w:ascii="Times New Roman" w:hAnsi="Times New Roman" w:cs="Times New Roman"/>
+          <w:sz w:val="24"/>
+          <w:szCs w:val="24"/>
+        </w:rPr>
+        <w:t xml:space="preserve">Furthermore, the slopes of the regression lines of the males is steeper than the females, indicating more growth compared to females. </w:t>
+      </w:r>
+      <w:r>
+        <w:rPr>
+          <w:rFonts w:ascii="Times New Roman" w:hAnsi="Times New Roman" w:cs="Times New Roman"/>
+          <w:sz w:val="24"/>
+          <w:szCs w:val="24"/>
+        </w:rPr>
+        <w:t xml:space="preserve">Due to this, it can be confirmed that males do get paid more than females. </w:t>
       </w:r>
     </w:p>
     <w:p>
@@ -631,6 +665,7 @@
       <w:r>
         <w:rPr>
           <w:rFonts w:ascii="Times New Roman" w:hAnsi="Times New Roman" w:cs="Times New Roman"/>
+          <w:noProof/>
           <w:sz w:val="24"/>
           <w:szCs w:val="24"/>
         </w:rPr>
@@ -709,6 +744,7 @@
       <w:r>
         <w:rPr>
           <w:rFonts w:ascii="Times New Roman" w:hAnsi="Times New Roman" w:cs="Times New Roman"/>
+          <w:noProof/>
           <w:sz w:val="24"/>
           <w:szCs w:val="24"/>
         </w:rPr>
@@ -800,7 +836,80 @@
           <w:szCs w:val="24"/>
         </w:rPr>
         <w:lastRenderedPageBreak/>
-        <w:t xml:space="preserve">Figures 4 and 5 above demonstrate the same conclusion as before. The males dominate both factors because the graphs are dominantly orange rather than blue. Even though education does have slightly better results for females, the overall general conclusion is that males do in fact get paid more than women. </w:t>
+        <w:t>Figures 4 and 5 above demonstrate the same conclusion as before. The males dominate both factors because the graphs are dominantly orange rather than blue.</w:t>
+      </w:r>
+      <w:r>
+        <w:rPr>
+          <w:rFonts w:ascii="Times New Roman" w:hAnsi="Times New Roman" w:cs="Times New Roman"/>
+          <w:sz w:val="24"/>
+          <w:szCs w:val="24"/>
+        </w:rPr>
+        <w:t xml:space="preserve"> Furthermore, towards the higher wages, those areas are also prominently orange with a few hints of blue.</w:t>
+      </w:r>
+      <w:r>
+        <w:rPr>
+          <w:rFonts w:ascii="Times New Roman" w:hAnsi="Times New Roman" w:cs="Times New Roman"/>
+          <w:sz w:val="24"/>
+          <w:szCs w:val="24"/>
+        </w:rPr>
+        <w:t xml:space="preserve"> Even though education does have slightly better results for females, the overall general conclusion is that males do in fact get paid more than women.</w:t>
+      </w:r>
+    </w:p>
+    <w:p>
+      <w:pPr>
+        <w:rPr>
+          <w:rFonts w:ascii="Times New Roman" w:hAnsi="Times New Roman" w:cs="Times New Roman"/>
+          <w:sz w:val="24"/>
+          <w:szCs w:val="24"/>
+        </w:rPr>
+      </w:pPr>
+    </w:p>
+    <w:p>
+      <w:pPr>
+        <w:rPr>
+          <w:rFonts w:ascii="Times New Roman" w:hAnsi="Times New Roman" w:cs="Times New Roman"/>
+          <w:b/>
+          <w:bCs/>
+          <w:sz w:val="24"/>
+          <w:szCs w:val="24"/>
+          <w:u w:val="single"/>
+        </w:rPr>
+      </w:pPr>
+      <w:r>
+        <w:rPr>
+          <w:rFonts w:ascii="Times New Roman" w:hAnsi="Times New Roman" w:cs="Times New Roman"/>
+          <w:b/>
+          <w:bCs/>
+          <w:sz w:val="24"/>
+          <w:szCs w:val="24"/>
+          <w:u w:val="single"/>
+        </w:rPr>
+        <w:t>Conclusion:</w:t>
+      </w:r>
+    </w:p>
+    <w:p>
+      <w:pPr>
+        <w:rPr>
+          <w:rFonts w:ascii="Times New Roman" w:hAnsi="Times New Roman" w:cs="Times New Roman"/>
+          <w:sz w:val="24"/>
+          <w:szCs w:val="24"/>
+        </w:rPr>
+      </w:pPr>
+      <w:r>
+        <w:rPr>
+          <w:rFonts w:ascii="Times New Roman" w:hAnsi="Times New Roman" w:cs="Times New Roman"/>
+          <w:sz w:val="24"/>
+          <w:szCs w:val="24"/>
+        </w:rPr>
+        <w:t xml:space="preserve">All the evidence and patterns show that males get paid more than females in general, regardless of education or age. The males have higher growth in wages compared to females as the number of years and age goes up for the participants. Overall, males get paid more than females. </w:t>
+      </w:r>
+      <w:r>
+        <w:rPr>
+          <w:rFonts w:ascii="Times New Roman" w:hAnsi="Times New Roman" w:cs="Times New Roman"/>
+          <w:sz w:val="24"/>
+          <w:szCs w:val="24"/>
+        </w:rPr>
+        <w:t xml:space="preserve"> </w:t>
       </w:r>
     </w:p>
     <w:sectPr>

</xml_diff>